<commit_message>
Funcionalidas del carrito, panel de admin y proveedor, conexion de backend y frontend, desarrollo y modificación de documentos
</commit_message>
<xml_diff>
--- a/Fase 1/Evidencias Grupales/Informe ERS .docx
+++ b/Fase 1/Evidencias Grupales/Informe ERS .docx
@@ -5125,6 +5125,33 @@
           <w:rtl w:val="0"/>
         </w:rPr>
         <w:t xml:space="preserve">1.  Introducción</w:t>
+      </w:r>
+    </w:p>
+    <w:p>
+      <w:pPr>
+        <w:rPr/>
+      </w:pPr>
+      <w:r>
+        <w:rPr>
+          <w:rtl w:val="0"/>
+        </w:rPr>
+        <w:t xml:space="preserve">https://www.canva.com/design/DAGPdQgL1pU/EJ39qbXjap6HvpD-Y9kMMA/edit?utm_content=DAGPdQgL1pU&amp;utm_campaign=designshare&amp;utm_medium=link2&amp;utm_source=sharebutton</w:t>
+      </w:r>
+    </w:p>
+    <w:p>
+      <w:pPr>
+        <w:rPr/>
+      </w:pPr>
+      <w:r>
+        <w:rPr>
+          <w:rtl w:val="0"/>
+        </w:rPr>
+        <w:t xml:space="preserve">gracias amigo</w:t>
+      </w:r>
+      <w:r>
+        <w:rPr>
+          <w:rtl w:val="0"/>
+        </w:rPr>
       </w:r>
     </w:p>
     <w:p>
@@ -19033,12 +19060,12 @@
           <wp:inline distB="114300" distT="114300" distL="114300" distR="114300">
             <wp:extent cx="5612130" cy="3568700"/>
             <wp:effectExtent b="0" l="0" r="0" t="0"/>
-            <wp:docPr id="10" name="image3.png"/>
+            <wp:docPr id="9" name="image1.png"/>
             <a:graphic>
               <a:graphicData uri="http://schemas.openxmlformats.org/drawingml/2006/picture">
                 <pic:pic>
                   <pic:nvPicPr>
-                    <pic:cNvPr id="0" name="image3.png"/>
+                    <pic:cNvPr id="0" name="image1.png"/>
                     <pic:cNvPicPr preferRelativeResize="0"/>
                   </pic:nvPicPr>
                   <pic:blipFill>
@@ -22240,14 +22267,14 @@
         <w:rPr/>
         <w:drawing>
           <wp:inline distB="114300" distT="114300" distL="114300" distR="114300">
-            <wp:extent cx="5612130" cy="2921000"/>
+            <wp:extent cx="5612130" cy="7251700"/>
             <wp:effectExtent b="0" l="0" r="0" t="0"/>
-            <wp:docPr id="6" name="image5.png"/>
+            <wp:docPr id="6" name="image4.png"/>
             <a:graphic>
               <a:graphicData uri="http://schemas.openxmlformats.org/drawingml/2006/picture">
                 <pic:pic>
                   <pic:nvPicPr>
-                    <pic:cNvPr id="0" name="image5.png"/>
+                    <pic:cNvPr id="0" name="image4.png"/>
                     <pic:cNvPicPr preferRelativeResize="0"/>
                   </pic:nvPicPr>
                   <pic:blipFill>
@@ -22260,7 +22287,7 @@
                   <pic:spPr>
                     <a:xfrm>
                       <a:off x="0" y="0"/>
-                      <a:ext cx="5612130" cy="2921000"/>
+                      <a:ext cx="5612130" cy="7251700"/>
                     </a:xfrm>
                     <a:prstGeom prst="rect"/>
                     <a:ln/>
@@ -22286,43 +22313,6 @@
       </w:pPr>
       <w:r>
         <w:rPr>
-          <w:rFonts w:ascii="Arial" w:cs="Arial" w:eastAsia="Arial" w:hAnsi="Arial"/>
-        </w:rPr>
-        <w:drawing>
-          <wp:inline distB="114300" distT="114300" distL="114300" distR="114300">
-            <wp:extent cx="4839396" cy="2867486"/>
-            <wp:effectExtent b="0" l="0" r="0" t="0"/>
-            <wp:docPr id="8" name="image4.png"/>
-            <a:graphic>
-              <a:graphicData uri="http://schemas.openxmlformats.org/drawingml/2006/picture">
-                <pic:pic>
-                  <pic:nvPicPr>
-                    <pic:cNvPr id="0" name="image4.png"/>
-                    <pic:cNvPicPr preferRelativeResize="0"/>
-                  </pic:nvPicPr>
-                  <pic:blipFill>
-                    <a:blip r:embed="rId12"/>
-                    <a:srcRect b="0" l="0" r="0" t="0"/>
-                    <a:stretch>
-                      <a:fillRect/>
-                    </a:stretch>
-                  </pic:blipFill>
-                  <pic:spPr>
-                    <a:xfrm>
-                      <a:off x="0" y="0"/>
-                      <a:ext cx="4839396" cy="2867486"/>
-                    </a:xfrm>
-                    <a:prstGeom prst="rect"/>
-                    <a:ln/>
-                  </pic:spPr>
-                </pic:pic>
-              </a:graphicData>
-            </a:graphic>
-          </wp:inline>
-        </w:drawing>
-      </w:r>
-      <w:r>
-        <w:rPr>
           <w:rtl w:val="0"/>
         </w:rPr>
       </w:r>
@@ -22335,43 +22325,6 @@
           <w:highlight w:val="yellow"/>
         </w:rPr>
       </w:pPr>
-      <w:r>
-        <w:rPr>
-          <w:rFonts w:ascii="Arial" w:cs="Arial" w:eastAsia="Arial" w:hAnsi="Arial"/>
-        </w:rPr>
-        <w:drawing>
-          <wp:inline distB="114300" distT="114300" distL="114300" distR="114300">
-            <wp:extent cx="4744403" cy="3458536"/>
-            <wp:effectExtent b="0" l="0" r="0" t="0"/>
-            <wp:docPr id="11" name="image6.png"/>
-            <a:graphic>
-              <a:graphicData uri="http://schemas.openxmlformats.org/drawingml/2006/picture">
-                <pic:pic>
-                  <pic:nvPicPr>
-                    <pic:cNvPr id="0" name="image6.png"/>
-                    <pic:cNvPicPr preferRelativeResize="0"/>
-                  </pic:nvPicPr>
-                  <pic:blipFill>
-                    <a:blip r:embed="rId13"/>
-                    <a:srcRect b="0" l="0" r="0" t="0"/>
-                    <a:stretch>
-                      <a:fillRect/>
-                    </a:stretch>
-                  </pic:blipFill>
-                  <pic:spPr>
-                    <a:xfrm>
-                      <a:off x="0" y="0"/>
-                      <a:ext cx="4744403" cy="3458536"/>
-                    </a:xfrm>
-                    <a:prstGeom prst="rect"/>
-                    <a:ln/>
-                  </pic:spPr>
-                </pic:pic>
-              </a:graphicData>
-            </a:graphic>
-          </wp:inline>
-        </w:drawing>
-      </w:r>
       <w:r>
         <w:rPr>
           <w:rtl w:val="0"/>
@@ -22442,7 +22395,7 @@
         </w:rPr>
         <w:t xml:space="preserve">. (s. f.). </w:t>
       </w:r>
-      <w:hyperlink r:id="rId14">
+      <w:hyperlink r:id="rId12">
         <w:r>
           <w:rPr>
             <w:color w:val="0000ee"/>
@@ -22577,7 +22530,7 @@
           <w:rFonts w:ascii="Arial" w:cs="Arial" w:eastAsia="Arial" w:hAnsi="Arial"/>
         </w:rPr>
       </w:pPr>
-      <w:hyperlink r:id="rId15">
+      <w:hyperlink r:id="rId13">
         <w:r>
           <w:rPr>
             <w:color w:val="0000ee"/>
@@ -22620,7 +22573,7 @@
       <w:pPr>
         <w:rPr/>
       </w:pPr>
-      <w:hyperlink r:id="rId16">
+      <w:hyperlink r:id="rId14">
         <w:r>
           <w:rPr>
             <w:color w:val="0000ee"/>
@@ -22647,7 +22600,7 @@
         </w:rPr>
         <w:t xml:space="preserve">Véase en el punto 7: </w:t>
       </w:r>
-      <w:hyperlink r:id="rId17">
+      <w:hyperlink r:id="rId15">
         <w:r>
           <w:rPr>
             <w:color w:val="1155cc"/>
@@ -22698,12 +22651,12 @@
           <wp:inline distB="114300" distT="114300" distL="114300" distR="114300">
             <wp:extent cx="5612130" cy="3568700"/>
             <wp:effectExtent b="0" l="0" r="0" t="0"/>
-            <wp:docPr id="7" name="image3.png"/>
+            <wp:docPr id="7" name="image1.png"/>
             <a:graphic>
               <a:graphicData uri="http://schemas.openxmlformats.org/drawingml/2006/picture">
                 <pic:pic>
                   <pic:nvPicPr>
-                    <pic:cNvPr id="0" name="image3.png"/>
+                    <pic:cNvPr id="0" name="image1.png"/>
                     <pic:cNvPicPr preferRelativeResize="0"/>
                   </pic:nvPicPr>
                   <pic:blipFill>
@@ -22792,7 +22745,7 @@
         </w:rPr>
         <w:t xml:space="preserve">. (s. f.). Google Docs. </w:t>
       </w:r>
-      <w:hyperlink r:id="rId18">
+      <w:hyperlink r:id="rId16">
         <w:r>
           <w:rPr>
             <w:color w:val="0000ee"/>
@@ -22875,7 +22828,7 @@
         </w:rPr>
         <w:t xml:space="preserve">. (s. f.). Google Docs. </w:t>
       </w:r>
-      <w:hyperlink r:id="rId19">
+      <w:hyperlink r:id="rId17">
         <w:r>
           <w:rPr>
             <w:color w:val="0000ee"/>
@@ -22919,9 +22872,9 @@
       </w:r>
     </w:p>
     <w:sectPr>
-      <w:headerReference r:id="rId20" w:type="default"/>
-      <w:headerReference r:id="rId21" w:type="first"/>
-      <w:footerReference r:id="rId22" w:type="default"/>
+      <w:headerReference r:id="rId18" w:type="default"/>
+      <w:headerReference r:id="rId19" w:type="first"/>
+      <w:footerReference r:id="rId20" w:type="default"/>
       <w:pgSz w:h="15840" w:w="12240" w:orient="portrait"/>
       <w:pgMar w:bottom="1417" w:top="1417" w:left="1701" w:right="1701" w:header="708" w:footer="708"/>
       <w:pgNumType w:start="1"/>
@@ -23143,12 +23096,12 @@
           <wp:extent cx="932815" cy="231775"/>
           <wp:effectExtent b="0" l="0" r="0" t="0"/>
           <wp:wrapSquare wrapText="bothSides" distB="0" distT="0" distL="114300" distR="114300"/>
-          <wp:docPr id="9" name="image2.png"/>
+          <wp:docPr id="8" name="image3.png"/>
           <a:graphic>
             <a:graphicData uri="http://schemas.openxmlformats.org/drawingml/2006/picture">
               <pic:pic>
                 <pic:nvPicPr>
-                  <pic:cNvPr id="0" name="image2.png"/>
+                  <pic:cNvPr id="0" name="image3.png"/>
                   <pic:cNvPicPr preferRelativeResize="0"/>
                 </pic:nvPicPr>
                 <pic:blipFill>
@@ -23272,12 +23225,12 @@
         <wp:inline distB="0" distT="0" distL="0" distR="0">
           <wp:extent cx="3057756" cy="673742"/>
           <wp:effectExtent b="0" l="0" r="0" t="0"/>
-          <wp:docPr id="12" name="image1.png"/>
+          <wp:docPr id="10" name="image2.png"/>
           <a:graphic>
             <a:graphicData uri="http://schemas.openxmlformats.org/drawingml/2006/picture">
               <pic:pic>
                 <pic:nvPicPr>
-                  <pic:cNvPr id="0" name="image1.png"/>
+                  <pic:cNvPr id="0" name="image2.png"/>
                   <pic:cNvPicPr preferRelativeResize="0"/>
                 </pic:nvPicPr>
                 <pic:blipFill>

</xml_diff>